<commit_message>
edited flow chart and block diagrams, V1_edited chapter 3
</commit_message>
<xml_diff>
--- a/flow charts and block diagrams.docx
+++ b/flow charts and block diagrams.docx
@@ -20,7 +20,7 @@
         <mc:AlternateContent>
           <mc:Choice Requires="wpg">
             <w:drawing>
-              <wp:anchor distT="0" distB="0" distL="114300" distR="114300" simplePos="0" relativeHeight="251673600" behindDoc="0" locked="0" layoutInCell="1" allowOverlap="1" wp14:anchorId="3555C64D" wp14:editId="36A53E55">
+              <wp:anchor distT="0" distB="0" distL="114300" distR="114300" simplePos="0" relativeHeight="251672576" behindDoc="0" locked="0" layoutInCell="1" allowOverlap="1" wp14:anchorId="3555C64D" wp14:editId="36A53E55">
                 <wp:simplePos x="0" y="0"/>
                 <wp:positionH relativeFrom="column">
                   <wp:posOffset>984992</wp:posOffset>
@@ -477,7 +477,7 @@
           </mc:Choice>
           <mc:Fallback>
             <w:pict>
-              <v:group w14:anchorId="3555C64D" id="Group 12" o:spid="_x0000_s1026" style="position:absolute;margin-left:77.55pt;margin-top:20.65pt;width:153.75pt;height:450.7pt;z-index:251673600" coordsize="19526,57236" o:gfxdata="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">
+              <v:group w14:anchorId="3555C64D" id="Group 12" o:spid="_x0000_s1026" style="position:absolute;margin-left:77.55pt;margin-top:20.65pt;width:153.75pt;height:450.7pt;z-index:251672576" coordsize="19526,57236" o:gfxdata="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">
                 <v:rect id="Rectangle 1" o:spid="_x0000_s1027" style="position:absolute;width:19526;height:8191;visibility:visible;mso-wrap-style:square;v-text-anchor:middle" o:gfxdata="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" filled="f" strokecolor="black [3213]" strokeweight="1pt">
                   <v:textbox>
                     <w:txbxContent>
@@ -653,7 +653,7 @@
         <mc:AlternateContent>
           <mc:Choice Requires="wpg">
             <w:drawing>
-              <wp:anchor distT="0" distB="0" distL="114300" distR="114300" simplePos="0" relativeHeight="251696128" behindDoc="0" locked="0" layoutInCell="1" allowOverlap="1">
+              <wp:anchor distT="0" distB="0" distL="114300" distR="114300" simplePos="0" relativeHeight="251695104" behindDoc="0" locked="0" layoutInCell="1" allowOverlap="1">
                 <wp:simplePos x="0" y="0"/>
                 <wp:positionH relativeFrom="column">
                   <wp:posOffset>595423</wp:posOffset>
@@ -718,15 +718,12 @@
                               <w:pPr>
                                 <w:spacing w:after="0"/>
                                 <w:jc w:val="center"/>
-                                <w:rPr>
-                                  <w:color w:val="000000" w:themeColor="text1"/>
-                                </w:rPr>
                               </w:pPr>
                               <w:r>
                                 <w:rPr>
                                   <w:color w:val="000000" w:themeColor="text1"/>
                                 </w:rPr>
-                                <w:t>Requirement Specifications</w:t>
+                                <w:t>Requirements Gathering</w:t>
                               </w:r>
                             </w:p>
                           </w:txbxContent>
@@ -861,22 +858,7 @@
                                 <w:rPr>
                                   <w:color w:val="000000" w:themeColor="text1"/>
                                 </w:rPr>
-                                <w:t xml:space="preserve">Implementation and </w:t>
-                              </w:r>
-                            </w:p>
-                            <w:p>
-                              <w:pPr>
-                                <w:spacing w:after="0"/>
-                                <w:jc w:val="center"/>
-                                <w:rPr>
-                                  <w:color w:val="000000" w:themeColor="text1"/>
-                                </w:rPr>
-                              </w:pPr>
-                              <w:r>
-                                <w:rPr>
-                                  <w:color w:val="000000" w:themeColor="text1"/>
-                                </w:rPr>
-                                <w:t>Unit Testing</w:t>
+                                <w:t>Implementation</w:t>
                               </w:r>
                             </w:p>
                           </w:txbxContent>
@@ -936,21 +918,6 @@
                                 <w:rPr>
                                   <w:color w:val="000000" w:themeColor="text1"/>
                                 </w:rPr>
-                                <w:t>Integration and</w:t>
-                              </w:r>
-                            </w:p>
-                            <w:p>
-                              <w:pPr>
-                                <w:spacing w:after="0"/>
-                                <w:jc w:val="center"/>
-                                <w:rPr>
-                                  <w:color w:val="000000" w:themeColor="text1"/>
-                                </w:rPr>
-                              </w:pPr>
-                              <w:r>
-                                <w:rPr>
-                                  <w:color w:val="000000" w:themeColor="text1"/>
-                                </w:rPr>
                                 <w:t>System Testing</w:t>
                               </w:r>
                             </w:p>
@@ -1304,7 +1271,7 @@
           </mc:Choice>
           <mc:Fallback>
             <w:pict>
-              <v:group id="Group 27" o:spid="_x0000_s1036" style="position:absolute;margin-left:46.9pt;margin-top:22pt;width:361.4pt;height:370.1pt;z-index:251696128" coordsize="45894,47000" o:gfxdata="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">
+              <v:group id="Group 27" o:spid="_x0000_s1036" style="position:absolute;margin-left:46.9pt;margin-top:22pt;width:361.4pt;height:370.1pt;z-index:251695104" coordsize="45894,47000" o:gfxdata="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">
                 <v:rect id="Rectangle 13" o:spid="_x0000_s1037" style="position:absolute;width:19526;height:8191;visibility:visible;mso-wrap-style:square;v-text-anchor:middle" o:gfxdata="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" filled="f" strokecolor="black [3213]" strokeweight="1pt">
                   <v:textbox>
                     <w:txbxContent>
@@ -1312,15 +1279,12 @@
                         <w:pPr>
                           <w:spacing w:after="0"/>
                           <w:jc w:val="center"/>
-                          <w:rPr>
-                            <w:color w:val="000000" w:themeColor="text1"/>
-                          </w:rPr>
                         </w:pPr>
                         <w:r>
                           <w:rPr>
                             <w:color w:val="000000" w:themeColor="text1"/>
                           </w:rPr>
-                          <w:t>Requirement Specifications</w:t>
+                          <w:t>Requirements Gathering</w:t>
                         </w:r>
                       </w:p>
                     </w:txbxContent>
@@ -1377,22 +1341,7 @@
                           <w:rPr>
                             <w:color w:val="000000" w:themeColor="text1"/>
                           </w:rPr>
-                          <w:t xml:space="preserve">Implementation and </w:t>
-                        </w:r>
-                      </w:p>
-                      <w:p>
-                        <w:pPr>
-                          <w:spacing w:after="0"/>
-                          <w:jc w:val="center"/>
-                          <w:rPr>
-                            <w:color w:val="000000" w:themeColor="text1"/>
-                          </w:rPr>
-                        </w:pPr>
-                        <w:r>
-                          <w:rPr>
-                            <w:color w:val="000000" w:themeColor="text1"/>
-                          </w:rPr>
-                          <w:t>Unit Testing</w:t>
+                          <w:t>Implementation</w:t>
                         </w:r>
                       </w:p>
                     </w:txbxContent>
@@ -1401,21 +1350,6 @@
                 <v:rect id="Rectangle 16" o:spid="_x0000_s1040" style="position:absolute;left:19670;top:29026;width:19526;height:8192;visibility:visible;mso-wrap-style:square;v-text-anchor:middle" o:gfxdata="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" filled="f" strokecolor="black [3213]" strokeweight="1pt">
                   <v:textbox>
                     <w:txbxContent>
-                      <w:p>
-                        <w:pPr>
-                          <w:spacing w:after="0"/>
-                          <w:jc w:val="center"/>
-                          <w:rPr>
-                            <w:color w:val="000000" w:themeColor="text1"/>
-                          </w:rPr>
-                        </w:pPr>
-                        <w:r>
-                          <w:rPr>
-                            <w:color w:val="000000" w:themeColor="text1"/>
-                          </w:rPr>
-                          <w:t>Integration and</w:t>
-                        </w:r>
-                      </w:p>
                       <w:p>
                         <w:pPr>
                           <w:spacing w:after="0"/>
@@ -1557,11 +1491,1038 @@
     </w:p>
     <w:p>
       <w:r>
-        <w:t>***** the last two are still not sure</w:t>
+        <w:t xml:space="preserve">***** </w:t>
       </w:r>
-      <w:bookmarkStart w:id="0" w:name="_GoBack"/>
-      <w:bookmarkEnd w:id="0"/>
+      <w:proofErr w:type="gramStart"/>
+      <w:r>
+        <w:t>the</w:t>
+      </w:r>
+      <w:proofErr w:type="gramEnd"/>
+      <w:r>
+        <w:t xml:space="preserve"> last two are still not sure</w:t>
+      </w:r>
     </w:p>
+    <w:p>
+      <w:r>
+        <w:t xml:space="preserve">Or </w:t>
+      </w:r>
+      <w:r>
+        <w:rPr>
+          <w:rFonts w:cs="Arial"/>
+          <w:sz w:val="24"/>
+          <w:szCs w:val="24"/>
+        </w:rPr>
+        <w:t>Data gathering &gt; data training &gt; test data &gt; design UI &gt; deploy &gt; gather use feedback</w:t>
+      </w:r>
+    </w:p>
+    <w:p>
+      <w:r>
+        <w:rPr>
+          <w:noProof/>
+        </w:rPr>
+        <mc:AlternateContent>
+          <mc:Choice Requires="wpg">
+            <w:drawing>
+              <wp:anchor distT="0" distB="0" distL="114300" distR="114300" simplePos="0" relativeHeight="251717632" behindDoc="0" locked="0" layoutInCell="1" allowOverlap="1" wp14:anchorId="576D215A" wp14:editId="10A55C4E">
+                <wp:simplePos x="0" y="0"/>
+                <wp:positionH relativeFrom="column">
+                  <wp:posOffset>332509</wp:posOffset>
+                </wp:positionH>
+                <wp:positionV relativeFrom="paragraph">
+                  <wp:posOffset>141630</wp:posOffset>
+                </wp:positionV>
+                <wp:extent cx="1952474" cy="6174286"/>
+                <wp:effectExtent l="0" t="0" r="10160" b="17145"/>
+                <wp:wrapNone/>
+                <wp:docPr id="40" name="Group 40"/>
+                <wp:cNvGraphicFramePr/>
+                <a:graphic xmlns:a="http://schemas.openxmlformats.org/drawingml/2006/main">
+                  <a:graphicData uri="http://schemas.microsoft.com/office/word/2010/wordprocessingGroup">
+                    <wpg:wgp>
+                      <wpg:cNvGrpSpPr/>
+                      <wpg:grpSpPr>
+                        <a:xfrm>
+                          <a:off x="0" y="0"/>
+                          <a:ext cx="1952474" cy="6174286"/>
+                          <a:chOff x="0" y="0"/>
+                          <a:chExt cx="1952474" cy="6174286"/>
+                        </a:xfrm>
+                      </wpg:grpSpPr>
+                      <wps:wsp>
+                        <wps:cNvPr id="28" name="Rectangle 28"/>
+                        <wps:cNvSpPr/>
+                        <wps:spPr>
+                          <a:xfrm>
+                            <a:off x="0" y="0"/>
+                            <a:ext cx="1952474" cy="819081"/>
+                          </a:xfrm>
+                          <a:prstGeom prst="rect">
+                            <a:avLst/>
+                          </a:prstGeom>
+                          <a:noFill/>
+                          <a:ln>
+                            <a:solidFill>
+                              <a:schemeClr val="tx1"/>
+                            </a:solidFill>
+                          </a:ln>
+                        </wps:spPr>
+                        <wps:style>
+                          <a:lnRef idx="2">
+                            <a:schemeClr val="accent1">
+                              <a:shade val="50000"/>
+                            </a:schemeClr>
+                          </a:lnRef>
+                          <a:fillRef idx="1">
+                            <a:schemeClr val="accent1"/>
+                          </a:fillRef>
+                          <a:effectRef idx="0">
+                            <a:schemeClr val="accent1"/>
+                          </a:effectRef>
+                          <a:fontRef idx="minor">
+                            <a:schemeClr val="lt1"/>
+                          </a:fontRef>
+                        </wps:style>
+                        <wps:txbx>
+                          <w:txbxContent>
+                            <w:p>
+                              <w:pPr>
+                                <w:spacing w:after="0"/>
+                                <w:jc w:val="center"/>
+                                <w:rPr>
+                                  <w:color w:val="000000" w:themeColor="text1"/>
+                                </w:rPr>
+                              </w:pPr>
+                              <w:r>
+                                <w:rPr>
+                                  <w:color w:val="000000" w:themeColor="text1"/>
+                                </w:rPr>
+                                <w:t>Data g</w:t>
+                              </w:r>
+                              <w:r>
+                                <w:rPr>
+                                  <w:color w:val="000000" w:themeColor="text1"/>
+                                </w:rPr>
+                                <w:t>athering</w:t>
+                              </w:r>
+                            </w:p>
+                          </w:txbxContent>
+                        </wps:txbx>
+                        <wps:bodyPr rot="0" spcFirstLastPara="0" vertOverflow="overflow" horzOverflow="overflow" vert="horz" wrap="square" lIns="91440" tIns="45720" rIns="91440" bIns="45720" numCol="1" spcCol="0" rtlCol="0" fromWordArt="0" anchor="ctr" anchorCtr="0" forceAA="0" compatLnSpc="1">
+                          <a:prstTxWarp prst="textNoShape">
+                            <a:avLst/>
+                          </a:prstTxWarp>
+                          <a:noAutofit/>
+                        </wps:bodyPr>
+                      </wps:wsp>
+                      <wps:wsp>
+                        <wps:cNvPr id="29" name="Rectangle 29"/>
+                        <wps:cNvSpPr/>
+                        <wps:spPr>
+                          <a:xfrm>
+                            <a:off x="0" y="1068779"/>
+                            <a:ext cx="1952474" cy="819081"/>
+                          </a:xfrm>
+                          <a:prstGeom prst="rect">
+                            <a:avLst/>
+                          </a:prstGeom>
+                          <a:noFill/>
+                          <a:ln>
+                            <a:solidFill>
+                              <a:schemeClr val="tx1"/>
+                            </a:solidFill>
+                          </a:ln>
+                        </wps:spPr>
+                        <wps:style>
+                          <a:lnRef idx="2">
+                            <a:schemeClr val="accent1">
+                              <a:shade val="50000"/>
+                            </a:schemeClr>
+                          </a:lnRef>
+                          <a:fillRef idx="1">
+                            <a:schemeClr val="accent1"/>
+                          </a:fillRef>
+                          <a:effectRef idx="0">
+                            <a:schemeClr val="accent1"/>
+                          </a:effectRef>
+                          <a:fontRef idx="minor">
+                            <a:schemeClr val="lt1"/>
+                          </a:fontRef>
+                        </wps:style>
+                        <wps:txbx>
+                          <w:txbxContent>
+                            <w:p>
+                              <w:pPr>
+                                <w:spacing w:after="0"/>
+                                <w:jc w:val="center"/>
+                                <w:rPr>
+                                  <w:color w:val="000000" w:themeColor="text1"/>
+                                </w:rPr>
+                              </w:pPr>
+                              <w:r>
+                                <w:rPr>
+                                  <w:color w:val="000000" w:themeColor="text1"/>
+                                </w:rPr>
+                                <w:t>Develop the s</w:t>
+                              </w:r>
+                              <w:r>
+                                <w:rPr>
+                                  <w:color w:val="000000" w:themeColor="text1"/>
+                                </w:rPr>
+                                <w:t>ystem</w:t>
+                              </w:r>
+                            </w:p>
+                          </w:txbxContent>
+                        </wps:txbx>
+                        <wps:bodyPr rot="0" spcFirstLastPara="0" vertOverflow="overflow" horzOverflow="overflow" vert="horz" wrap="square" lIns="91440" tIns="45720" rIns="91440" bIns="45720" numCol="1" spcCol="0" rtlCol="0" fromWordArt="0" anchor="ctr" anchorCtr="0" forceAA="0" compatLnSpc="1">
+                          <a:prstTxWarp prst="textNoShape">
+                            <a:avLst/>
+                          </a:prstTxWarp>
+                          <a:noAutofit/>
+                        </wps:bodyPr>
+                      </wps:wsp>
+                      <wps:wsp>
+                        <wps:cNvPr id="30" name="Rectangle 30"/>
+                        <wps:cNvSpPr/>
+                        <wps:spPr>
+                          <a:xfrm>
+                            <a:off x="0" y="2149433"/>
+                            <a:ext cx="1952474" cy="819081"/>
+                          </a:xfrm>
+                          <a:prstGeom prst="rect">
+                            <a:avLst/>
+                          </a:prstGeom>
+                          <a:noFill/>
+                          <a:ln>
+                            <a:solidFill>
+                              <a:schemeClr val="tx1"/>
+                            </a:solidFill>
+                          </a:ln>
+                        </wps:spPr>
+                        <wps:style>
+                          <a:lnRef idx="2">
+                            <a:schemeClr val="accent1">
+                              <a:shade val="50000"/>
+                            </a:schemeClr>
+                          </a:lnRef>
+                          <a:fillRef idx="1">
+                            <a:schemeClr val="accent1"/>
+                          </a:fillRef>
+                          <a:effectRef idx="0">
+                            <a:schemeClr val="accent1"/>
+                          </a:effectRef>
+                          <a:fontRef idx="minor">
+                            <a:schemeClr val="lt1"/>
+                          </a:fontRef>
+                        </wps:style>
+                        <wps:txbx>
+                          <w:txbxContent>
+                            <w:p>
+                              <w:pPr>
+                                <w:spacing w:after="0"/>
+                                <w:jc w:val="center"/>
+                                <w:rPr>
+                                  <w:color w:val="000000" w:themeColor="text1"/>
+                                </w:rPr>
+                              </w:pPr>
+                              <w:r>
+                                <w:rPr>
+                                  <w:color w:val="000000" w:themeColor="text1"/>
+                                </w:rPr>
+                                <w:t>Training the system</w:t>
+                              </w:r>
+                            </w:p>
+                          </w:txbxContent>
+                        </wps:txbx>
+                        <wps:bodyPr rot="0" spcFirstLastPara="0" vertOverflow="overflow" horzOverflow="overflow" vert="horz" wrap="square" lIns="91440" tIns="45720" rIns="91440" bIns="45720" numCol="1" spcCol="0" rtlCol="0" fromWordArt="0" anchor="ctr" anchorCtr="0" forceAA="0" compatLnSpc="1">
+                          <a:prstTxWarp prst="textNoShape">
+                            <a:avLst/>
+                          </a:prstTxWarp>
+                          <a:noAutofit/>
+                        </wps:bodyPr>
+                      </wps:wsp>
+                      <wps:wsp>
+                        <wps:cNvPr id="31" name="Rectangle 31"/>
+                        <wps:cNvSpPr/>
+                        <wps:spPr>
+                          <a:xfrm>
+                            <a:off x="0" y="3218213"/>
+                            <a:ext cx="1951990" cy="818515"/>
+                          </a:xfrm>
+                          <a:prstGeom prst="rect">
+                            <a:avLst/>
+                          </a:prstGeom>
+                          <a:noFill/>
+                          <a:ln>
+                            <a:solidFill>
+                              <a:schemeClr val="tx1"/>
+                            </a:solidFill>
+                          </a:ln>
+                        </wps:spPr>
+                        <wps:style>
+                          <a:lnRef idx="2">
+                            <a:schemeClr val="accent1">
+                              <a:shade val="50000"/>
+                            </a:schemeClr>
+                          </a:lnRef>
+                          <a:fillRef idx="1">
+                            <a:schemeClr val="accent1"/>
+                          </a:fillRef>
+                          <a:effectRef idx="0">
+                            <a:schemeClr val="accent1"/>
+                          </a:effectRef>
+                          <a:fontRef idx="minor">
+                            <a:schemeClr val="lt1"/>
+                          </a:fontRef>
+                        </wps:style>
+                        <wps:txbx>
+                          <w:txbxContent>
+                            <w:p>
+                              <w:pPr>
+                                <w:spacing w:after="0"/>
+                                <w:jc w:val="center"/>
+                                <w:rPr>
+                                  <w:color w:val="000000" w:themeColor="text1"/>
+                                </w:rPr>
+                              </w:pPr>
+                              <w:r>
+                                <w:rPr>
+                                  <w:color w:val="000000" w:themeColor="text1"/>
+                                </w:rPr>
+                                <w:t>Testing the system</w:t>
+                              </w:r>
+                            </w:p>
+                          </w:txbxContent>
+                        </wps:txbx>
+                        <wps:bodyPr rot="0" spcFirstLastPara="0" vertOverflow="overflow" horzOverflow="overflow" vert="horz" wrap="square" lIns="91440" tIns="45720" rIns="91440" bIns="45720" numCol="1" spcCol="0" rtlCol="0" fromWordArt="0" anchor="ctr" anchorCtr="0" forceAA="0" compatLnSpc="1">
+                          <a:prstTxWarp prst="textNoShape">
+                            <a:avLst/>
+                          </a:prstTxWarp>
+                          <a:noAutofit/>
+                        </wps:bodyPr>
+                      </wps:wsp>
+                      <wps:wsp>
+                        <wps:cNvPr id="32" name="Rectangle 32"/>
+                        <wps:cNvSpPr/>
+                        <wps:spPr>
+                          <a:xfrm>
+                            <a:off x="0" y="5355771"/>
+                            <a:ext cx="1951990" cy="818515"/>
+                          </a:xfrm>
+                          <a:prstGeom prst="rect">
+                            <a:avLst/>
+                          </a:prstGeom>
+                          <a:noFill/>
+                          <a:ln>
+                            <a:solidFill>
+                              <a:schemeClr val="tx1"/>
+                            </a:solidFill>
+                          </a:ln>
+                        </wps:spPr>
+                        <wps:style>
+                          <a:lnRef idx="2">
+                            <a:schemeClr val="accent1">
+                              <a:shade val="50000"/>
+                            </a:schemeClr>
+                          </a:lnRef>
+                          <a:fillRef idx="1">
+                            <a:schemeClr val="accent1"/>
+                          </a:fillRef>
+                          <a:effectRef idx="0">
+                            <a:schemeClr val="accent1"/>
+                          </a:effectRef>
+                          <a:fontRef idx="minor">
+                            <a:schemeClr val="lt1"/>
+                          </a:fontRef>
+                        </wps:style>
+                        <wps:txbx>
+                          <w:txbxContent>
+                            <w:p>
+                              <w:pPr>
+                                <w:spacing w:after="0"/>
+                                <w:jc w:val="center"/>
+                                <w:rPr>
+                                  <w:color w:val="000000" w:themeColor="text1"/>
+                                </w:rPr>
+                              </w:pPr>
+                              <w:r>
+                                <w:rPr>
+                                  <w:color w:val="000000" w:themeColor="text1"/>
+                                </w:rPr>
+                                <w:t>Collect user feedback</w:t>
+                              </w:r>
+                            </w:p>
+                          </w:txbxContent>
+                        </wps:txbx>
+                        <wps:bodyPr rot="0" spcFirstLastPara="0" vertOverflow="overflow" horzOverflow="overflow" vert="horz" wrap="square" lIns="91440" tIns="45720" rIns="91440" bIns="45720" numCol="1" spcCol="0" rtlCol="0" fromWordArt="0" anchor="ctr" anchorCtr="0" forceAA="0" compatLnSpc="1">
+                          <a:prstTxWarp prst="textNoShape">
+                            <a:avLst/>
+                          </a:prstTxWarp>
+                          <a:noAutofit/>
+                        </wps:bodyPr>
+                      </wps:wsp>
+                      <wps:wsp>
+                        <wps:cNvPr id="33" name="Rectangle 33"/>
+                        <wps:cNvSpPr/>
+                        <wps:spPr>
+                          <a:xfrm>
+                            <a:off x="0" y="4286992"/>
+                            <a:ext cx="1951990" cy="818515"/>
+                          </a:xfrm>
+                          <a:prstGeom prst="rect">
+                            <a:avLst/>
+                          </a:prstGeom>
+                          <a:noFill/>
+                          <a:ln>
+                            <a:solidFill>
+                              <a:schemeClr val="tx1"/>
+                            </a:solidFill>
+                          </a:ln>
+                        </wps:spPr>
+                        <wps:style>
+                          <a:lnRef idx="2">
+                            <a:schemeClr val="accent1">
+                              <a:shade val="50000"/>
+                            </a:schemeClr>
+                          </a:lnRef>
+                          <a:fillRef idx="1">
+                            <a:schemeClr val="accent1"/>
+                          </a:fillRef>
+                          <a:effectRef idx="0">
+                            <a:schemeClr val="accent1"/>
+                          </a:effectRef>
+                          <a:fontRef idx="minor">
+                            <a:schemeClr val="lt1"/>
+                          </a:fontRef>
+                        </wps:style>
+                        <wps:txbx>
+                          <w:txbxContent>
+                            <w:p>
+                              <w:pPr>
+                                <w:spacing w:after="0"/>
+                                <w:jc w:val="center"/>
+                                <w:rPr>
+                                  <w:color w:val="000000" w:themeColor="text1"/>
+                                </w:rPr>
+                              </w:pPr>
+                              <w:r>
+                                <w:rPr>
+                                  <w:color w:val="000000" w:themeColor="text1"/>
+                                </w:rPr>
+                                <w:t>Deploy to participating users</w:t>
+                              </w:r>
+                            </w:p>
+                          </w:txbxContent>
+                        </wps:txbx>
+                        <wps:bodyPr rot="0" spcFirstLastPara="0" vertOverflow="overflow" horzOverflow="overflow" vert="horz" wrap="square" lIns="91440" tIns="45720" rIns="91440" bIns="45720" numCol="1" spcCol="0" rtlCol="0" fromWordArt="0" anchor="ctr" anchorCtr="0" forceAA="0" compatLnSpc="1">
+                          <a:prstTxWarp prst="textNoShape">
+                            <a:avLst/>
+                          </a:prstTxWarp>
+                          <a:noAutofit/>
+                        </wps:bodyPr>
+                      </wps:wsp>
+                      <wps:wsp>
+                        <wps:cNvPr id="35" name="Straight Arrow Connector 35"/>
+                        <wps:cNvCnPr/>
+                        <wps:spPr>
+                          <a:xfrm>
+                            <a:off x="973777" y="819397"/>
+                            <a:ext cx="0" cy="245267"/>
+                          </a:xfrm>
+                          <a:prstGeom prst="straightConnector1">
+                            <a:avLst/>
+                          </a:prstGeom>
+                          <a:ln>
+                            <a:tailEnd type="triangle"/>
+                          </a:ln>
+                        </wps:spPr>
+                        <wps:style>
+                          <a:lnRef idx="3">
+                            <a:schemeClr val="dk1"/>
+                          </a:lnRef>
+                          <a:fillRef idx="0">
+                            <a:schemeClr val="dk1"/>
+                          </a:fillRef>
+                          <a:effectRef idx="2">
+                            <a:schemeClr val="dk1"/>
+                          </a:effectRef>
+                          <a:fontRef idx="minor">
+                            <a:schemeClr val="tx1"/>
+                          </a:fontRef>
+                        </wps:style>
+                        <wps:bodyPr/>
+                      </wps:wsp>
+                      <wps:wsp>
+                        <wps:cNvPr id="36" name="Straight Arrow Connector 36"/>
+                        <wps:cNvCnPr/>
+                        <wps:spPr>
+                          <a:xfrm>
+                            <a:off x="973777" y="1900052"/>
+                            <a:ext cx="0" cy="245267"/>
+                          </a:xfrm>
+                          <a:prstGeom prst="straightConnector1">
+                            <a:avLst/>
+                          </a:prstGeom>
+                          <a:ln>
+                            <a:tailEnd type="triangle"/>
+                          </a:ln>
+                        </wps:spPr>
+                        <wps:style>
+                          <a:lnRef idx="3">
+                            <a:schemeClr val="dk1"/>
+                          </a:lnRef>
+                          <a:fillRef idx="0">
+                            <a:schemeClr val="dk1"/>
+                          </a:fillRef>
+                          <a:effectRef idx="2">
+                            <a:schemeClr val="dk1"/>
+                          </a:effectRef>
+                          <a:fontRef idx="minor">
+                            <a:schemeClr val="tx1"/>
+                          </a:fontRef>
+                        </wps:style>
+                        <wps:bodyPr/>
+                      </wps:wsp>
+                      <wps:wsp>
+                        <wps:cNvPr id="37" name="Straight Arrow Connector 37"/>
+                        <wps:cNvCnPr/>
+                        <wps:spPr>
+                          <a:xfrm>
+                            <a:off x="973777" y="2968831"/>
+                            <a:ext cx="0" cy="245267"/>
+                          </a:xfrm>
+                          <a:prstGeom prst="straightConnector1">
+                            <a:avLst/>
+                          </a:prstGeom>
+                          <a:ln>
+                            <a:tailEnd type="triangle"/>
+                          </a:ln>
+                        </wps:spPr>
+                        <wps:style>
+                          <a:lnRef idx="3">
+                            <a:schemeClr val="dk1"/>
+                          </a:lnRef>
+                          <a:fillRef idx="0">
+                            <a:schemeClr val="dk1"/>
+                          </a:fillRef>
+                          <a:effectRef idx="2">
+                            <a:schemeClr val="dk1"/>
+                          </a:effectRef>
+                          <a:fontRef idx="minor">
+                            <a:schemeClr val="tx1"/>
+                          </a:fontRef>
+                        </wps:style>
+                        <wps:bodyPr/>
+                      </wps:wsp>
+                      <wps:wsp>
+                        <wps:cNvPr id="38" name="Straight Arrow Connector 38"/>
+                        <wps:cNvCnPr/>
+                        <wps:spPr>
+                          <a:xfrm>
+                            <a:off x="973777" y="4037610"/>
+                            <a:ext cx="0" cy="245110"/>
+                          </a:xfrm>
+                          <a:prstGeom prst="straightConnector1">
+                            <a:avLst/>
+                          </a:prstGeom>
+                          <a:ln>
+                            <a:tailEnd type="triangle"/>
+                          </a:ln>
+                        </wps:spPr>
+                        <wps:style>
+                          <a:lnRef idx="3">
+                            <a:schemeClr val="dk1"/>
+                          </a:lnRef>
+                          <a:fillRef idx="0">
+                            <a:schemeClr val="dk1"/>
+                          </a:fillRef>
+                          <a:effectRef idx="2">
+                            <a:schemeClr val="dk1"/>
+                          </a:effectRef>
+                          <a:fontRef idx="minor">
+                            <a:schemeClr val="tx1"/>
+                          </a:fontRef>
+                        </wps:style>
+                        <wps:bodyPr/>
+                      </wps:wsp>
+                      <wps:wsp>
+                        <wps:cNvPr id="39" name="Straight Arrow Connector 39"/>
+                        <wps:cNvCnPr/>
+                        <wps:spPr>
+                          <a:xfrm>
+                            <a:off x="973777" y="5106389"/>
+                            <a:ext cx="0" cy="245110"/>
+                          </a:xfrm>
+                          <a:prstGeom prst="straightConnector1">
+                            <a:avLst/>
+                          </a:prstGeom>
+                          <a:ln>
+                            <a:tailEnd type="triangle"/>
+                          </a:ln>
+                        </wps:spPr>
+                        <wps:style>
+                          <a:lnRef idx="3">
+                            <a:schemeClr val="dk1"/>
+                          </a:lnRef>
+                          <a:fillRef idx="0">
+                            <a:schemeClr val="dk1"/>
+                          </a:fillRef>
+                          <a:effectRef idx="2">
+                            <a:schemeClr val="dk1"/>
+                          </a:effectRef>
+                          <a:fontRef idx="minor">
+                            <a:schemeClr val="tx1"/>
+                          </a:fontRef>
+                        </wps:style>
+                        <wps:bodyPr/>
+                      </wps:wsp>
+                    </wpg:wgp>
+                  </a:graphicData>
+                </a:graphic>
+              </wp:anchor>
+            </w:drawing>
+          </mc:Choice>
+          <mc:Fallback>
+            <w:pict>
+              <v:group w14:anchorId="576D215A" id="Group 40" o:spid="_x0000_s1050" style="position:absolute;margin-left:26.2pt;margin-top:11.15pt;width:153.75pt;height:486.15pt;z-index:251717632" coordsize="19524,61742" o:gfxdata="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">
+                <v:rect id="Rectangle 28" o:spid="_x0000_s1051" style="position:absolute;width:19524;height:8190;visibility:visible;mso-wrap-style:square;v-text-anchor:middle" o:gfxdata="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" filled="f" strokecolor="black [3213]" strokeweight="1pt">
+                  <v:textbox>
+                    <w:txbxContent>
+                      <w:p>
+                        <w:pPr>
+                          <w:spacing w:after="0"/>
+                          <w:jc w:val="center"/>
+                          <w:rPr>
+                            <w:color w:val="000000" w:themeColor="text1"/>
+                          </w:rPr>
+                        </w:pPr>
+                        <w:r>
+                          <w:rPr>
+                            <w:color w:val="000000" w:themeColor="text1"/>
+                          </w:rPr>
+                          <w:t>Data g</w:t>
+                        </w:r>
+                        <w:r>
+                          <w:rPr>
+                            <w:color w:val="000000" w:themeColor="text1"/>
+                          </w:rPr>
+                          <w:t>athering</w:t>
+                        </w:r>
+                      </w:p>
+                    </w:txbxContent>
+                  </v:textbox>
+                </v:rect>
+                <v:rect id="Rectangle 29" o:spid="_x0000_s1052" style="position:absolute;top:10687;width:19524;height:8191;visibility:visible;mso-wrap-style:square;v-text-anchor:middle" o:gfxdata="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" filled="f" strokecolor="black [3213]" strokeweight="1pt">
+                  <v:textbox>
+                    <w:txbxContent>
+                      <w:p>
+                        <w:pPr>
+                          <w:spacing w:after="0"/>
+                          <w:jc w:val="center"/>
+                          <w:rPr>
+                            <w:color w:val="000000" w:themeColor="text1"/>
+                          </w:rPr>
+                        </w:pPr>
+                        <w:r>
+                          <w:rPr>
+                            <w:color w:val="000000" w:themeColor="text1"/>
+                          </w:rPr>
+                          <w:t>Develop the s</w:t>
+                        </w:r>
+                        <w:r>
+                          <w:rPr>
+                            <w:color w:val="000000" w:themeColor="text1"/>
+                          </w:rPr>
+                          <w:t>ystem</w:t>
+                        </w:r>
+                      </w:p>
+                    </w:txbxContent>
+                  </v:textbox>
+                </v:rect>
+                <v:rect id="Rectangle 30" o:spid="_x0000_s1053" style="position:absolute;top:21494;width:19524;height:8191;visibility:visible;mso-wrap-style:square;v-text-anchor:middle" o:gfxdata="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" filled="f" strokecolor="black [3213]" strokeweight="1pt">
+                  <v:textbox>
+                    <w:txbxContent>
+                      <w:p>
+                        <w:pPr>
+                          <w:spacing w:after="0"/>
+                          <w:jc w:val="center"/>
+                          <w:rPr>
+                            <w:color w:val="000000" w:themeColor="text1"/>
+                          </w:rPr>
+                        </w:pPr>
+                        <w:r>
+                          <w:rPr>
+                            <w:color w:val="000000" w:themeColor="text1"/>
+                          </w:rPr>
+                          <w:t>Training the system</w:t>
+                        </w:r>
+                      </w:p>
+                    </w:txbxContent>
+                  </v:textbox>
+                </v:rect>
+                <v:rect id="Rectangle 31" o:spid="_x0000_s1054" style="position:absolute;top:32182;width:19519;height:8185;visibility:visible;mso-wrap-style:square;v-text-anchor:middle" o:gfxdata="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" filled="f" strokecolor="black [3213]" strokeweight="1pt">
+                  <v:textbox>
+                    <w:txbxContent>
+                      <w:p>
+                        <w:pPr>
+                          <w:spacing w:after="0"/>
+                          <w:jc w:val="center"/>
+                          <w:rPr>
+                            <w:color w:val="000000" w:themeColor="text1"/>
+                          </w:rPr>
+                        </w:pPr>
+                        <w:r>
+                          <w:rPr>
+                            <w:color w:val="000000" w:themeColor="text1"/>
+                          </w:rPr>
+                          <w:t>Testing the system</w:t>
+                        </w:r>
+                      </w:p>
+                    </w:txbxContent>
+                  </v:textbox>
+                </v:rect>
+                <v:rect id="Rectangle 32" o:spid="_x0000_s1055" style="position:absolute;top:53557;width:19519;height:8185;visibility:visible;mso-wrap-style:square;v-text-anchor:middle" o:gfxdata="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" filled="f" strokecolor="black [3213]" strokeweight="1pt">
+                  <v:textbox>
+                    <w:txbxContent>
+                      <w:p>
+                        <w:pPr>
+                          <w:spacing w:after="0"/>
+                          <w:jc w:val="center"/>
+                          <w:rPr>
+                            <w:color w:val="000000" w:themeColor="text1"/>
+                          </w:rPr>
+                        </w:pPr>
+                        <w:r>
+                          <w:rPr>
+                            <w:color w:val="000000" w:themeColor="text1"/>
+                          </w:rPr>
+                          <w:t>Collect user feedback</w:t>
+                        </w:r>
+                      </w:p>
+                    </w:txbxContent>
+                  </v:textbox>
+                </v:rect>
+                <v:rect id="Rectangle 33" o:spid="_x0000_s1056" style="position:absolute;top:42869;width:19519;height:8186;visibility:visible;mso-wrap-style:square;v-text-anchor:middle" o:gfxdata="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" filled="f" strokecolor="black [3213]" strokeweight="1pt">
+                  <v:textbox>
+                    <w:txbxContent>
+                      <w:p>
+                        <w:pPr>
+                          <w:spacing w:after="0"/>
+                          <w:jc w:val="center"/>
+                          <w:rPr>
+                            <w:color w:val="000000" w:themeColor="text1"/>
+                          </w:rPr>
+                        </w:pPr>
+                        <w:r>
+                          <w:rPr>
+                            <w:color w:val="000000" w:themeColor="text1"/>
+                          </w:rPr>
+                          <w:t>Deploy to participating users</w:t>
+                        </w:r>
+                      </w:p>
+                    </w:txbxContent>
+                  </v:textbox>
+                </v:rect>
+                <v:shape id="Straight Arrow Connector 35" o:spid="_x0000_s1057" type="#_x0000_t32" style="position:absolute;left:9737;top:8193;width:0;height:2453;visibility:visible;mso-wrap-style:square" o:connectortype="straight" o:gfxdata="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" strokecolor="black [3200]" strokeweight="1.5pt">
+                  <v:stroke endarrow="block" joinstyle="miter"/>
+                </v:shape>
+                <v:shape id="Straight Arrow Connector 36" o:spid="_x0000_s1058" type="#_x0000_t32" style="position:absolute;left:9737;top:19000;width:0;height:2453;visibility:visible;mso-wrap-style:square" o:connectortype="straight" o:gfxdata="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" strokecolor="black [3200]" strokeweight="1.5pt">
+                  <v:stroke endarrow="block" joinstyle="miter"/>
+                </v:shape>
+                <v:shape id="Straight Arrow Connector 37" o:spid="_x0000_s1059" type="#_x0000_t32" style="position:absolute;left:9737;top:29688;width:0;height:2452;visibility:visible;mso-wrap-style:square" o:connectortype="straight" o:gfxdata="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" strokecolor="black [3200]" strokeweight="1.5pt">
+                  <v:stroke endarrow="block" joinstyle="miter"/>
+                </v:shape>
+                <v:shape id="Straight Arrow Connector 38" o:spid="_x0000_s1060" type="#_x0000_t32" style="position:absolute;left:9737;top:40376;width:0;height:2451;visibility:visible;mso-wrap-style:square" o:connectortype="straight" o:gfxdata="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" strokecolor="black [3200]" strokeweight="1.5pt">
+                  <v:stroke endarrow="block" joinstyle="miter"/>
+                </v:shape>
+                <v:shape id="Straight Arrow Connector 39" o:spid="_x0000_s1061" type="#_x0000_t32" style="position:absolute;left:9737;top:51063;width:0;height:2451;visibility:visible;mso-wrap-style:square" o:connectortype="straight" o:gfxdata="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" strokecolor="black [3200]" strokeweight="1.5pt">
+                  <v:stroke endarrow="block" joinstyle="miter"/>
+                </v:shape>
+              </v:group>
+            </w:pict>
+          </mc:Fallback>
+        </mc:AlternateContent>
+      </w:r>
+    </w:p>
+    <w:p/>
+    <w:p/>
+    <w:p/>
+    <w:p/>
+    <w:p/>
+    <w:p/>
+    <w:p/>
+    <w:p/>
+    <w:p/>
+    <w:p/>
+    <w:p/>
+    <w:p/>
+    <w:p/>
+    <w:p/>
+    <w:p/>
+    <w:p/>
+    <w:p/>
+    <w:p/>
+    <w:p/>
+    <w:p/>
+    <w:p/>
+    <w:p/>
+    <w:p/>
+    <w:p>
+      <w:r>
+        <w:lastRenderedPageBreak/>
+        <w:t>2X2 CONFUSION MATRIX</w:t>
+      </w:r>
+    </w:p>
+    <w:p/>
+    <w:tbl>
+      <w:tblPr>
+        <w:tblStyle w:val="TableGrid"/>
+        <w:tblW w:w="0" w:type="auto"/>
+        <w:tblInd w:w="5" w:type="dxa"/>
+        <w:tblLook w:val="04A0" w:firstRow="1" w:lastRow="0" w:firstColumn="1" w:lastColumn="0" w:noHBand="0" w:noVBand="1"/>
+      </w:tblPr>
+      <w:tblGrid>
+        <w:gridCol w:w="1860"/>
+        <w:gridCol w:w="1860"/>
+        <w:gridCol w:w="1861"/>
+        <w:gridCol w:w="1861"/>
+      </w:tblGrid>
+      <w:tr>
+        <w:trPr>
+          <w:trHeight w:val="589"/>
+        </w:trPr>
+        <w:tc>
+          <w:tcPr>
+            <w:tcW w:w="3720" w:type="dxa"/>
+            <w:gridSpan w:val="2"/>
+            <w:vMerge w:val="restart"/>
+            <w:tcBorders>
+              <w:top w:val="nil"/>
+              <w:left w:val="nil"/>
+              <w:right w:val="single" w:sz="4" w:space="0" w:color="auto"/>
+            </w:tcBorders>
+            <w:vAlign w:val="center"/>
+          </w:tcPr>
+          <w:p>
+            <w:bookmarkStart w:id="0" w:name="_GoBack"/>
+            <w:bookmarkEnd w:id="0"/>
+          </w:p>
+        </w:tc>
+        <w:tc>
+          <w:tcPr>
+            <w:tcW w:w="3722" w:type="dxa"/>
+            <w:gridSpan w:val="2"/>
+            <w:tcBorders>
+              <w:left w:val="single" w:sz="4" w:space="0" w:color="auto"/>
+            </w:tcBorders>
+            <w:shd w:val="clear" w:color="auto" w:fill="D0CECE" w:themeFill="background2" w:themeFillShade="E6"/>
+            <w:vAlign w:val="center"/>
+          </w:tcPr>
+          <w:p>
+            <w:pPr>
+              <w:jc w:val="center"/>
+              <w:rPr>
+                <w:b/>
+              </w:rPr>
+            </w:pPr>
+            <w:r>
+              <w:rPr>
+                <w:b/>
+              </w:rPr>
+              <w:t>Predicted</w:t>
+            </w:r>
+          </w:p>
+        </w:tc>
+      </w:tr>
+      <w:tr>
+        <w:trPr>
+          <w:trHeight w:val="589"/>
+        </w:trPr>
+        <w:tc>
+          <w:tcPr>
+            <w:tcW w:w="3720" w:type="dxa"/>
+            <w:gridSpan w:val="2"/>
+            <w:vMerge/>
+            <w:tcBorders>
+              <w:left w:val="nil"/>
+              <w:right w:val="single" w:sz="4" w:space="0" w:color="auto"/>
+            </w:tcBorders>
+            <w:vAlign w:val="center"/>
+          </w:tcPr>
+          <w:p/>
+        </w:tc>
+        <w:tc>
+          <w:tcPr>
+            <w:tcW w:w="1861" w:type="dxa"/>
+            <w:tcBorders>
+              <w:left w:val="single" w:sz="4" w:space="0" w:color="auto"/>
+            </w:tcBorders>
+            <w:shd w:val="clear" w:color="auto" w:fill="F4B083" w:themeFill="accent2" w:themeFillTint="99"/>
+            <w:vAlign w:val="center"/>
+          </w:tcPr>
+          <w:p>
+            <w:pPr>
+              <w:rPr>
+                <w:b/>
+              </w:rPr>
+            </w:pPr>
+            <w:r>
+              <w:rPr>
+                <w:b/>
+              </w:rPr>
+              <w:t>Negative</w:t>
+            </w:r>
+          </w:p>
+        </w:tc>
+        <w:tc>
+          <w:tcPr>
+            <w:tcW w:w="1861" w:type="dxa"/>
+            <w:shd w:val="clear" w:color="auto" w:fill="FFD966" w:themeFill="accent4" w:themeFillTint="99"/>
+            <w:vAlign w:val="center"/>
+          </w:tcPr>
+          <w:p>
+            <w:pPr>
+              <w:rPr>
+                <w:b/>
+              </w:rPr>
+            </w:pPr>
+            <w:r>
+              <w:rPr>
+                <w:b/>
+              </w:rPr>
+              <w:t>Positive</w:t>
+            </w:r>
+          </w:p>
+        </w:tc>
+      </w:tr>
+      <w:tr>
+        <w:trPr>
+          <w:trHeight w:val="589"/>
+        </w:trPr>
+        <w:tc>
+          <w:tcPr>
+            <w:tcW w:w="1860" w:type="dxa"/>
+            <w:vMerge w:val="restart"/>
+            <w:shd w:val="clear" w:color="auto" w:fill="D0CECE" w:themeFill="background2" w:themeFillShade="E6"/>
+            <w:vAlign w:val="center"/>
+          </w:tcPr>
+          <w:p>
+            <w:pPr>
+              <w:jc w:val="center"/>
+              <w:rPr>
+                <w:b/>
+              </w:rPr>
+            </w:pPr>
+            <w:r>
+              <w:rPr>
+                <w:b/>
+              </w:rPr>
+              <w:t>Actual</w:t>
+            </w:r>
+          </w:p>
+        </w:tc>
+        <w:tc>
+          <w:tcPr>
+            <w:tcW w:w="1860" w:type="dxa"/>
+            <w:shd w:val="clear" w:color="auto" w:fill="F4B083" w:themeFill="accent2" w:themeFillTint="99"/>
+            <w:vAlign w:val="center"/>
+          </w:tcPr>
+          <w:p>
+            <w:pPr>
+              <w:rPr>
+                <w:b/>
+              </w:rPr>
+            </w:pPr>
+            <w:r>
+              <w:rPr>
+                <w:b/>
+              </w:rPr>
+              <w:t>Negative</w:t>
+            </w:r>
+          </w:p>
+        </w:tc>
+        <w:tc>
+          <w:tcPr>
+            <w:tcW w:w="1861" w:type="dxa"/>
+            <w:vAlign w:val="center"/>
+          </w:tcPr>
+          <w:p>
+            <w:r>
+              <w:t>True Negative</w:t>
+            </w:r>
+          </w:p>
+        </w:tc>
+        <w:tc>
+          <w:tcPr>
+            <w:tcW w:w="1861" w:type="dxa"/>
+            <w:vAlign w:val="center"/>
+          </w:tcPr>
+          <w:p>
+            <w:r>
+              <w:t>False Positive</w:t>
+            </w:r>
+          </w:p>
+        </w:tc>
+      </w:tr>
+      <w:tr>
+        <w:trPr>
+          <w:trHeight w:val="589"/>
+        </w:trPr>
+        <w:tc>
+          <w:tcPr>
+            <w:tcW w:w="1860" w:type="dxa"/>
+            <w:vMerge/>
+            <w:shd w:val="clear" w:color="auto" w:fill="D0CECE" w:themeFill="background2" w:themeFillShade="E6"/>
+            <w:vAlign w:val="center"/>
+          </w:tcPr>
+          <w:p/>
+        </w:tc>
+        <w:tc>
+          <w:tcPr>
+            <w:tcW w:w="1860" w:type="dxa"/>
+            <w:shd w:val="clear" w:color="auto" w:fill="FFD966" w:themeFill="accent4" w:themeFillTint="99"/>
+            <w:vAlign w:val="center"/>
+          </w:tcPr>
+          <w:p>
+            <w:pPr>
+              <w:rPr>
+                <w:b/>
+              </w:rPr>
+            </w:pPr>
+            <w:r>
+              <w:rPr>
+                <w:b/>
+              </w:rPr>
+              <w:t>Positive</w:t>
+            </w:r>
+          </w:p>
+        </w:tc>
+        <w:tc>
+          <w:tcPr>
+            <w:tcW w:w="1861" w:type="dxa"/>
+            <w:vAlign w:val="center"/>
+          </w:tcPr>
+          <w:p>
+            <w:r>
+              <w:t>False Negative</w:t>
+            </w:r>
+          </w:p>
+        </w:tc>
+        <w:tc>
+          <w:tcPr>
+            <w:tcW w:w="1861" w:type="dxa"/>
+            <w:vAlign w:val="center"/>
+          </w:tcPr>
+          <w:p>
+            <w:r>
+              <w:t>True Positive</w:t>
+            </w:r>
+          </w:p>
+        </w:tc>
+      </w:tr>
+    </w:tbl>
+    <w:p/>
+    <w:p/>
+    <w:p/>
     <w:sectPr>
       <w:pgSz w:w="12240" w:h="15840"/>
       <w:pgMar w:top="1440" w:right="1440" w:bottom="1440" w:left="1440" w:header="720" w:footer="720" w:gutter="0"/>
@@ -1993,6 +2954,32 @@
     <w:semiHidden/>
     <w:unhideWhenUsed/>
   </w:style>
+  <w:style w:type="table" w:styleId="TableGrid">
+    <w:name w:val="Table Grid"/>
+    <w:basedOn w:val="TableNormal"/>
+    <w:uiPriority w:val="39"/>
+    <w:rsid w:val="00CD2D0F"/>
+    <w:pPr>
+      <w:spacing w:after="0" w:line="240" w:lineRule="auto"/>
+    </w:pPr>
+    <w:tblPr>
+      <w:tblInd w:w="0" w:type="dxa"/>
+      <w:tblBorders>
+        <w:top w:val="single" w:sz="4" w:space="0" w:color="auto"/>
+        <w:left w:val="single" w:sz="4" w:space="0" w:color="auto"/>
+        <w:bottom w:val="single" w:sz="4" w:space="0" w:color="auto"/>
+        <w:right w:val="single" w:sz="4" w:space="0" w:color="auto"/>
+        <w:insideH w:val="single" w:sz="4" w:space="0" w:color="auto"/>
+        <w:insideV w:val="single" w:sz="4" w:space="0" w:color="auto"/>
+      </w:tblBorders>
+      <w:tblCellMar>
+        <w:top w:w="0" w:type="dxa"/>
+        <w:left w:w="108" w:type="dxa"/>
+        <w:bottom w:w="0" w:type="dxa"/>
+        <w:right w:w="108" w:type="dxa"/>
+      </w:tblCellMar>
+    </w:tblPr>
+  </w:style>
 </w:styles>
 </file>
 

</xml_diff>